<commit_message>
added all available performance test
</commit_message>
<xml_diff>
--- a/NovaBiomedicalSoftware/Report Templates/temp2.docx
+++ b/NovaBiomedicalSoftware/Report Templates/temp2.docx
@@ -212,7 +212,7 @@
                 <w:sz w:val="24"/>
                 <w:szCs w:val="24"/>
               </w:rPr>
-              <w:t>asdas123</w:t>
+              <w:t>asdasdasd</w:t>
             </w:r>
           </w:p>
         </w:tc>
@@ -242,7 +242,7 @@
                 <w:sz w:val="24"/>
                 <w:szCs w:val="24"/>
               </w:rPr>
-              <w:t>asd</w:t>
+              <w:t>sadasd</w:t>
             </w:r>
           </w:p>
         </w:tc>
@@ -279,7 +279,7 @@
                 <w:sz w:val="24"/>
                 <w:szCs w:val="24"/>
               </w:rPr>
-              <w:t>asd</w:t>
+              <w:t>dasdasd</w:t>
             </w:r>
             <w:r>
               <w:rPr>
@@ -329,7 +329,7 @@
                 <w:sz w:val="24"/>
                 <w:szCs w:val="24"/>
               </w:rPr>
-              <w:t>asd</w:t>
+              <w:t>sadasdasd</w:t>
             </w:r>
             <w:r>
               <w:rPr>
@@ -372,7 +372,7 @@
                 <w:sz w:val="24"/>
                 <w:szCs w:val="24"/>
               </w:rPr>
-              <w:t>sadasdsa</w:t>
+              <w:t>asdasd</w:t>
             </w:r>
           </w:p>
           <w:p>
@@ -434,6 +434,17 @@
           <w:szCs w:val="36"/>
         </w:rPr>
       </w:pPr>
+      <w:r>
+        <w:rPr>
+          <w:rFonts w:cs="Arial"/>
+          <w:sz w:val="24"/>
+          <w:szCs w:val="24"/>
+        </w:rPr>
+        <w:t xml:space="preserve">Tester1
+Tester8
+Tester8
+</w:t>
+      </w:r>
     </w:p>
     <w:p>
       <w:pPr>
@@ -486,8 +497,8 @@
         </w:rPr>
         <w:drawing>
           <wp:inline distT="0" distB="0" distL="0" distR="0">
-            <wp:extent cx="714375" cy="923925"/>
-            <wp:effectExtent l="0" t="0" r="9525" b="9525"/>
+            <wp:extent cx="1838325" cy="628650"/>
+            <wp:effectExtent l="0" t="0" r="9525" b="0"/>
             <wp:docPr id="3" name="Picture 3"/>
             <wp:cNvGraphicFramePr/>
             <a:graphic xmlns:a="http://schemas.openxmlformats.org/drawingml/2006/main">
@@ -512,7 +523,7 @@
                   <pic:spPr>
                     <a:xfrm>
                       <a:off x="0" y="0"/>
-                      <a:ext cx="714375" cy="923925"/>
+                      <a:ext cx="1838325" cy="628650"/>
                     </a:xfrm>
                     <a:prstGeom prst="rect">
                       <a:avLst/>
@@ -576,7 +587,7 @@
                 <w:sz w:val="24"/>
                 <w:szCs w:val="36"/>
               </w:rPr>
-              <w:t>Rommel Lapuz</w:t>
+              <w:t>Sean Welch</w:t>
             </w:r>
           </w:p>
         </w:tc>
@@ -612,7 +623,7 @@
                 <w:sz w:val="24"/>
                 <w:szCs w:val="36"/>
               </w:rPr>
-              <w:t>21/03/2017</w:t>
+              <w:t>22/03/2017</w:t>
             </w:r>
           </w:p>
         </w:tc>
@@ -670,7 +681,19 @@
           <w:sz w:val="28"/>
           <w:szCs w:val="36"/>
         </w:rPr>
-        <w:t>Visual Check:</w:t>
+        <w:t>Performance Verification</w:t>
+      </w:r>
+      <w:r>
+        <w:rPr>
+          <w:rFonts w:cs="Arial"/>
+          <w:b/>
+          <w:bCs/>
+          <w:i/>
+          <w:iCs/>
+          <w:sz w:val="28"/>
+          <w:szCs w:val="36"/>
+        </w:rPr>
+        <w:t>:</w:t>
       </w:r>
     </w:p>
     <w:tbl>
@@ -705,7 +728,7 @@
               <w:rPr>
                 <w:b w:val="0"/>
               </w:rPr>
-              <w:t>Examine for damage, wear and contamination</w:t>
+              <w:t>Visual inspection</w:t>
             </w:r>
           </w:p>
         </w:tc>
@@ -731,47 +754,8 @@
           </w:p>
         </w:tc>
       </w:tr>
-    </w:tbl>
-    <w:p>
-      <w:pPr>
-        <w:spacing w:line="276" w:lineRule="auto"/>
-        <w:rPr>
-          <w:rFonts w:cs="Arial"/>
-          <w:b/>
-          <w:bCs/>
-          <w:i/>
-          <w:iCs/>
-          <w:sz w:val="28"/>
-          <w:szCs w:val="36"/>
-        </w:rPr>
-      </w:pPr>
-      <w:r>
-        <w:rPr>
-          <w:rFonts w:cs="Arial"/>
-          <w:b/>
-          <w:bCs/>
-          <w:i/>
-          <w:iCs/>
-          <w:sz w:val="28"/>
-          <w:szCs w:val="36"/>
-        </w:rPr>
-        <w:t>ECG Test:</w:t>
-      </w:r>
-    </w:p>
-    <w:tbl>
-      <w:tblPr>
-        <w:tblStyle w:val="PlainTable1"/>
-        <w:tblW w:w="0" w:type="auto"/>
-        <w:jc w:val="center"/>
-        <w:tblLook w:val="04A0" w:firstRow="1" w:lastRow="0" w:firstColumn="1" w:lastColumn="0" w:noHBand="0" w:noVBand="1"/>
-      </w:tblPr>
-      <w:tblGrid>
-        <w:gridCol w:w="7508"/>
-        <w:gridCol w:w="1848"/>
-      </w:tblGrid>
       <w:tr>
         <w:trPr>
-          <w:cnfStyle w:val="100000000000" w:firstRow="1" w:lastRow="0" w:firstColumn="0" w:lastColumn="0" w:oddVBand="0" w:evenVBand="0" w:oddHBand="0" w:evenHBand="0" w:firstRowFirstColumn="0" w:firstRowLastColumn="0" w:lastRowFirstColumn="0" w:lastRowLastColumn="0"/>
           <w:jc w:val="center"/>
         </w:trPr>
         <w:tc>
@@ -790,7 +774,7 @@
               <w:rPr>
                 <w:b w:val="0"/>
               </w:rPr>
-              <w:t>ECG Sinus Rhythm, 60bpm. Check displayed ECG and HR Value 60+/-2bpm.</w:t>
+              <w:t>Functional check</w:t>
             </w:r>
           </w:p>
         </w:tc>
@@ -802,18 +786,21 @@
             <w:pPr>
               <w:spacing w:line="276" w:lineRule="auto"/>
               <w:jc w:val="center"/>
-              <w:cnfStyle w:val="100000000000" w:firstRow="1" w:lastRow="0" w:firstColumn="0" w:lastColumn="0" w:oddVBand="0" w:evenVBand="0" w:oddHBand="0" w:evenHBand="0" w:firstRowFirstColumn="0" w:firstRowLastColumn="0" w:lastRowFirstColumn="0" w:lastRowLastColumn="0"/>
+              <w:cnfStyle w:val="000000000000" w:firstRow="0" w:lastRow="0" w:firstColumn="0" w:lastColumn="0" w:oddVBand="0" w:evenVBand="0" w:oddHBand="0" w:evenHBand="0" w:firstRowFirstColumn="0" w:firstRowLastColumn="0" w:lastRowFirstColumn="0" w:lastRowLastColumn="0"/>
+              <w:rPr>
+                <w:b/>
+              </w:rPr>
             </w:pPr>
             <w:r>
+              <w:rPr>
+                <w:b/>
+              </w:rPr>
               <w:t>Pass</w:t>
             </w:r>
           </w:p>
         </w:tc>
       </w:tr>
       <w:tr>
-        <w:tblPrEx>
-          <w:tblLook w:val="0480" w:firstRow="0" w:lastRow="0" w:firstColumn="1" w:lastColumn="0" w:noHBand="0" w:noVBand="1"/>
-        </w:tblPrEx>
         <w:trPr>
           <w:cnfStyle w:val="000000100000" w:firstRow="0" w:lastRow="0" w:firstColumn="0" w:lastColumn="0" w:oddVBand="0" w:evenVBand="0" w:oddHBand="1" w:evenHBand="0" w:firstRowFirstColumn="0" w:firstRowLastColumn="0" w:lastRowFirstColumn="0" w:lastRowLastColumn="0"/>
           <w:jc w:val="center"/>
@@ -834,31 +821,7 @@
               <w:rPr>
                 <w:b w:val="0"/>
               </w:rPr>
-              <w:t xml:space="preserve">ECG Sinus Rhythm, </w:t>
-            </w:r>
-            <w:r>
-              <w:rPr>
-                <w:b w:val="0"/>
-              </w:rPr>
-              <w:t>12</w:t>
-            </w:r>
-            <w:r>
-              <w:rPr>
-                <w:b w:val="0"/>
-              </w:rPr>
-              <w:t>0bpm. Ch</w:t>
-            </w:r>
-            <w:r>
-              <w:rPr>
-                <w:b w:val="0"/>
-              </w:rPr>
-              <w:t>eck displayed ECG and HR Value 12</w:t>
-            </w:r>
-            <w:r>
-              <w:rPr>
-                <w:b w:val="0"/>
-              </w:rPr>
-              <w:t>0+/-2bpm.</w:t>
+              <w:t>Output 1+2</w:t>
             </w:r>
           </w:p>
         </w:tc>
@@ -885,9 +848,6 @@
         </w:tc>
       </w:tr>
       <w:tr>
-        <w:tblPrEx>
-          <w:tblLook w:val="0480" w:firstRow="0" w:lastRow="0" w:firstColumn="1" w:lastColumn="0" w:noHBand="0" w:noVBand="1"/>
-        </w:tblPrEx>
         <w:trPr>
           <w:jc w:val="center"/>
         </w:trPr>
@@ -895,7 +855,6 @@
           <w:tcPr>
             <w:cnfStyle w:val="001000000000" w:firstRow="0" w:lastRow="0" w:firstColumn="1" w:lastColumn="0" w:oddVBand="0" w:evenVBand="0" w:oddHBand="0" w:evenHBand="0" w:firstRowFirstColumn="0" w:firstRowLastColumn="0" w:lastRowFirstColumn="0" w:lastRowLastColumn="0"/>
             <w:tcW w:w="7508" w:type="dxa"/>
-            <w:shd w:val="clear" w:color="auto" w:fill="auto"/>
           </w:tcPr>
           <w:p>
             <w:pPr>
@@ -908,44 +867,66 @@
               <w:rPr>
                 <w:b w:val="0"/>
               </w:rPr>
-              <w:t xml:space="preserve">ECG Sinus Rhythm, </w:t>
-            </w:r>
-            <w:r>
-              <w:rPr>
-                <w:b w:val="0"/>
-              </w:rPr>
-              <w:t>18</w:t>
-            </w:r>
-            <w:r>
-              <w:rPr>
-                <w:b w:val="0"/>
-              </w:rPr>
-              <w:t>0bpm. Ch</w:t>
-            </w:r>
-            <w:r>
-              <w:rPr>
-                <w:b w:val="0"/>
-              </w:rPr>
-              <w:t>eck displayed ECG and HR Value 18</w:t>
-            </w:r>
-            <w:r>
-              <w:rPr>
-                <w:b w:val="0"/>
-              </w:rPr>
-              <w:t>0+/-2bpm.</w:t>
+              <w:t>Continuous/INT</w:t>
             </w:r>
           </w:p>
         </w:tc>
         <w:tc>
           <w:tcPr>
             <w:tcW w:w="1848" w:type="dxa"/>
-            <w:shd w:val="clear" w:color="auto" w:fill="auto"/>
           </w:tcPr>
           <w:p>
             <w:pPr>
               <w:spacing w:line="276" w:lineRule="auto"/>
               <w:jc w:val="center"/>
               <w:cnfStyle w:val="000000000000" w:firstRow="0" w:lastRow="0" w:firstColumn="0" w:lastColumn="0" w:oddVBand="0" w:evenVBand="0" w:oddHBand="0" w:evenHBand="0" w:firstRowFirstColumn="0" w:firstRowLastColumn="0" w:lastRowFirstColumn="0" w:lastRowLastColumn="0"/>
+              <w:rPr>
+                <w:b/>
+              </w:rPr>
+            </w:pPr>
+            <w:r>
+              <w:rPr>
+                <w:b/>
+              </w:rPr>
+              <w:t>Pass</w:t>
+            </w:r>
+          </w:p>
+        </w:tc>
+      </w:tr>
+      <w:tr>
+        <w:trPr>
+          <w:cnfStyle w:val="000000100000" w:firstRow="0" w:lastRow="0" w:firstColumn="0" w:lastColumn="0" w:oddVBand="0" w:evenVBand="0" w:oddHBand="1" w:evenHBand="0" w:firstRowFirstColumn="0" w:firstRowLastColumn="0" w:lastRowFirstColumn="0" w:lastRowLastColumn="0"/>
+          <w:jc w:val="center"/>
+        </w:trPr>
+        <w:tc>
+          <w:tcPr>
+            <w:cnfStyle w:val="001000000000" w:firstRow="0" w:lastRow="0" w:firstColumn="1" w:lastColumn="0" w:oddVBand="0" w:evenVBand="0" w:oddHBand="0" w:evenHBand="0" w:firstRowFirstColumn="0" w:firstRowLastColumn="0" w:lastRowFirstColumn="0" w:lastRowLastColumn="0"/>
+            <w:tcW w:w="7508" w:type="dxa"/>
+          </w:tcPr>
+          <w:p>
+            <w:pPr>
+              <w:spacing w:line="276" w:lineRule="auto"/>
+              <w:rPr>
+                <w:b w:val="0"/>
+              </w:rPr>
+            </w:pPr>
+            <w:r>
+              <w:rPr>
+                <w:b w:val="0"/>
+              </w:rPr>
+              <w:t>Timing</w:t>
+            </w:r>
+          </w:p>
+        </w:tc>
+        <w:tc>
+          <w:tcPr>
+            <w:tcW w:w="1848" w:type="dxa"/>
+          </w:tcPr>
+          <w:p>
+            <w:pPr>
+              <w:spacing w:line="276" w:lineRule="auto"/>
+              <w:jc w:val="center"/>
+              <w:cnfStyle w:val="000000100000" w:firstRow="0" w:lastRow="0" w:firstColumn="0" w:lastColumn="0" w:oddVBand="0" w:evenVBand="0" w:oddHBand="1" w:evenHBand="0" w:firstRowFirstColumn="0" w:firstRowLastColumn="0" w:lastRowFirstColumn="0" w:lastRowLastColumn="0"/>
               <w:rPr>
                 <w:b/>
               </w:rPr>
@@ -1005,7 +986,7 @@
           <w:sz w:val="24"/>
           <w:szCs w:val="36"/>
         </w:rPr>
-        <w:t>asdasda</w:t>
+        <w:t>asdasd</w:t>
       </w:r>
     </w:p>
     <w:sectPr>
@@ -2258,7 +2239,7 @@
 </file>
 
 <file path=customXml/itemProps1.xml><?xml version="1.0" encoding="utf-8"?>
-<ds:datastoreItem xmlns:ds="http://schemas.openxmlformats.org/officeDocument/2006/customXml" ds:itemID="{B1417B61-2880-4FC1-A965-341D4164203D}">
+<ds:datastoreItem xmlns:ds="http://schemas.openxmlformats.org/officeDocument/2006/customXml" ds:itemID="{0B7E0FE6-ECC6-4326-96E5-5D5596077C67}">
   <ds:schemaRefs>
     <ds:schemaRef ds:uri="http://schemas.openxmlformats.org/officeDocument/2006/bibliography"/>
   </ds:schemaRefs>

</xml_diff>